<commit_message>
chore: final syntax & formatting
</commit_message>
<xml_diff>
--- a/deliverables/threat_model/G12_threat_model.docx
+++ b/deliverables/threat_model/G12_threat_model.docx
@@ -413,7 +413,19 @@
         <w:rPr>
           <w:rFonts w:ascii="Times New Roman" w:hAnsi="Times New Roman" w:cs="Times New Roman"/>
         </w:rPr>
-        <w:t xml:space="preserve">Chad service </w:t>
+        <w:t>Ch</w:t>
+      </w:r>
+      <w:r>
+        <w:rPr>
+          <w:rFonts w:ascii="Times New Roman" w:hAnsi="Times New Roman" w:cs="Times New Roman"/>
+        </w:rPr>
+        <w:t>AD</w:t>
+      </w:r>
+      <w:r>
+        <w:rPr>
+          <w:rFonts w:ascii="Times New Roman" w:hAnsi="Times New Roman" w:cs="Times New Roman"/>
+        </w:rPr>
+        <w:t xml:space="preserve"> service </w:t>
       </w:r>
       <w:r>
         <w:rPr>
@@ -489,7 +501,19 @@
         <w:rPr>
           <w:rFonts w:ascii="Times New Roman" w:hAnsi="Times New Roman" w:cs="Times New Roman"/>
         </w:rPr>
-        <w:t>: The Chad service replays the</w:t>
+        <w:t>: The Ch</w:t>
+      </w:r>
+      <w:r>
+        <w:rPr>
+          <w:rFonts w:ascii="Times New Roman" w:hAnsi="Times New Roman" w:cs="Times New Roman"/>
+        </w:rPr>
+        <w:t>AD</w:t>
+      </w:r>
+      <w:r>
+        <w:rPr>
+          <w:rFonts w:ascii="Times New Roman" w:hAnsi="Times New Roman" w:cs="Times New Roman"/>
+        </w:rPr>
+        <w:t xml:space="preserve"> service replays the</w:t>
       </w:r>
       <w:r>
         <w:rPr>
@@ -612,7 +636,19 @@
         <w:rPr>
           <w:rFonts w:ascii="Times New Roman" w:hAnsi="Times New Roman" w:cs="Times New Roman"/>
         </w:rPr>
-        <w:t xml:space="preserve">Chad Threat Model Diagram </w:t>
+        <w:t>Ch</w:t>
+      </w:r>
+      <w:r>
+        <w:rPr>
+          <w:rFonts w:ascii="Times New Roman" w:hAnsi="Times New Roman" w:cs="Times New Roman"/>
+        </w:rPr>
+        <w:t>AD</w:t>
+      </w:r>
+      <w:r>
+        <w:rPr>
+          <w:rFonts w:ascii="Times New Roman" w:hAnsi="Times New Roman" w:cs="Times New Roman"/>
+        </w:rPr>
+        <w:t xml:space="preserve"> Threat Model Diagram </w:t>
       </w:r>
     </w:p>
     <w:p>

</xml_diff>